<commit_message>
added string parser for extra
</commit_message>
<xml_diff>
--- a/conclusions/D-707/D-707.docx
+++ b/conclusions/D-707/D-707.docx
@@ -713,7 +713,7 @@
                 <w:szCs w:val="18"/>
                 <w:lang w:val="en-US"/>
               </w:rPr>
-              <w:t>1234567</w:t>
+              <w:t>324252223</w:t>
             </w:r>
           </w:p>
         </w:tc>
@@ -1060,7 +1060,7 @@
                 <w:szCs w:val="20"/>
                 <w:lang w:val="en-US"/>
               </w:rPr>
-              <w:t>16. amsdajsdhasd</w:t>
+              <w:t>14. 114141414</w:t>
             </w:r>
           </w:p>
           <w:p>
@@ -1081,7 +1081,49 @@
                 <w:szCs w:val="20"/>
                 <w:lang w:val="en-US"/>
               </w:rPr>
-              <w:t>30. sahdjgahsdashjd</w:t>
+              <w:t>15. 1515151515</w:t>
+            </w:r>
+          </w:p>
+          <w:p>
+            <w:pPr>
+              <w:pStyle w:val="a8"/>
+              <w:jc w:val="both"/>
+              <w:rPr>
+                <w:rFonts w:ascii="Times New Roman" w:hAnsi="Times New Roman"/>
+                <w:sz w:val="20"/>
+                <w:szCs w:val="20"/>
+                <w:lang w:val="en-US"/>
+              </w:rPr>
+            </w:pPr>
+            <w:r>
+              <w:rPr>
+                <w:rFonts w:ascii="Times New Roman" w:hAnsi="Times New Roman"/>
+                <w:sz w:val="20"/>
+                <w:szCs w:val="20"/>
+                <w:lang w:val="en-US"/>
+              </w:rPr>
+              <w:t>29. 292922929</w:t>
+            </w:r>
+          </w:p>
+          <w:p>
+            <w:pPr>
+              <w:pStyle w:val="a8"/>
+              <w:jc w:val="both"/>
+              <w:rPr>
+                <w:rFonts w:ascii="Times New Roman" w:hAnsi="Times New Roman"/>
+                <w:sz w:val="20"/>
+                <w:szCs w:val="20"/>
+                <w:lang w:val="en-US"/>
+              </w:rPr>
+            </w:pPr>
+            <w:r>
+              <w:rPr>
+                <w:rFonts w:ascii="Times New Roman" w:hAnsi="Times New Roman"/>
+                <w:sz w:val="20"/>
+                <w:szCs w:val="20"/>
+                <w:lang w:val="en-US"/>
+              </w:rPr>
+              <w:t>30. 3030303030</w:t>
             </w:r>
           </w:p>
           <w:p>
@@ -1159,6 +1201,15 @@
                 <w:lang w:val="en-US"/>
               </w:rPr>
             </w:pPr>
+            <w:r>
+              <w:rPr>
+                <w:rFonts w:ascii="Times New Roman" w:hAnsi="Times New Roman"/>
+                <w:sz w:val="20"/>
+                <w:szCs w:val="20"/>
+                <w:lang w:val="en-US"/>
+              </w:rPr>
+              <w:t>111111111111111111111111111111111111111111111111111111111111111111111111111111111111111111111111111111111111111111111111111111111111111111111111111111111111111111111111111111111111111111111111111111111111111111111111111111111111111111111111111111111111111222222222222222222222222222222222222222222222222222222222222222222222222222222222222222222222222222222222222222222222222222222222222222222222222222222222222222222222222222222222222222222222222222222222222222222222222222222222222222233333333333333333333333333333333333333333333333333333333333333333333333333333333333333</w:t>
+            </w:r>
           </w:p>
         </w:tc>
       </w:tr>
@@ -1226,7 +1277,7 @@
                 <w:szCs w:val="18"/>
                 <w:lang w:val="en-US"/>
               </w:rPr>
-              <w:t>Возможно c ограничением</w:t>
+              <w:t>Невозможно</w:t>
             </w:r>
           </w:p>
         </w:tc>
@@ -1241,19 +1292,6 @@
           <w:iCs/>
           <w:sz w:val="16"/>
           <w:szCs w:val="16"/>
-        </w:rPr>
-      </w:pPr>
-    </w:p>
-    <w:p>
-      <w:pPr>
-        <w:spacing w:after="0" w:line="240" w:lineRule="auto"/>
-        <w:ind w:left="709" w:hanging="851"/>
-        <w:rPr>
-          <w:rFonts w:ascii="Times New Roman" w:hAnsi="Times New Roman"/>
-          <w:b/>
-          <w:iCs/>
-          <w:sz w:val="24"/>
-          <w:szCs w:val="24"/>
         </w:rPr>
       </w:pPr>
     </w:p>

</xml_diff>